<commit_message>
hw2 question 4 & 5
</commit_message>
<xml_diff>
--- a/hw2/EECS 740 Assignment 2.docx
+++ b/hw2/EECS 740 Assignment 2.docx
@@ -1794,7 +1794,21 @@
           <w:rFonts w:ascii="Times New Roman" w:hAnsi="Times New Roman" w:cs="Times New Roman"/>
           <w:lang w:val="en-US"/>
         </w:rPr>
-        <w:t>to convert the distribution of grey levels toward even distribution.</w:t>
+        <w:t xml:space="preserve">to convert the distribution of grey levels toward </w:t>
+      </w:r>
+      <w:r>
+        <w:rPr>
+          <w:rFonts w:ascii="Times New Roman" w:hAnsi="Times New Roman" w:cs="Times New Roman"/>
+          <w:lang w:val="en-US"/>
+        </w:rPr>
+        <w:t>uniform</w:t>
+      </w:r>
+      <w:r>
+        <w:rPr>
+          <w:rFonts w:ascii="Times New Roman" w:hAnsi="Times New Roman" w:cs="Times New Roman"/>
+          <w:lang w:val="en-US"/>
+        </w:rPr>
+        <w:t xml:space="preserve"> distribution.</w:t>
       </w:r>
       <w:r>
         <w:rPr>
@@ -1829,19 +1843,1779 @@
     <w:p>
       <w:pPr>
         <w:rPr>
+          <w:rFonts w:ascii="Times New Roman" w:hAnsi="Times New Roman" w:cs="Times New Roman"/>
+          <w:lang w:val="en-US"/>
+        </w:rPr>
+      </w:pPr>
+      <w:r>
+        <w:rPr>
+          <w:rFonts w:ascii="Times New Roman" w:hAnsi="Times New Roman" w:cs="Times New Roman"/>
+          <w:lang w:val="en-US"/>
+        </w:rPr>
+        <w:t xml:space="preserve">4. </w:t>
+      </w:r>
+      <w:r>
+        <w:rPr>
+          <w:rFonts w:ascii="Times New Roman" w:hAnsi="Times New Roman" w:cs="Times New Roman"/>
+          <w:lang w:val="en-US"/>
+        </w:rPr>
+        <w:t>The process of histogram matching in my understanding:</w:t>
+      </w:r>
+    </w:p>
+    <w:p>
+      <w:pPr>
+        <w:rPr>
+          <w:rFonts w:ascii="Times New Roman" w:hAnsi="Times New Roman" w:cs="Times New Roman"/>
+          <w:lang w:val="en-US"/>
+        </w:rPr>
+      </w:pPr>
+      <w:r>
+        <w:rPr>
+          <w:rFonts w:ascii="Times New Roman" w:hAnsi="Times New Roman" w:cs="Times New Roman"/>
+          <w:lang w:val="en-US"/>
+        </w:rPr>
+        <w:t xml:space="preserve">1) </w:t>
+      </w:r>
+      <w:r>
+        <w:rPr>
+          <w:rFonts w:ascii="Times New Roman" w:hAnsi="Times New Roman" w:cs="Times New Roman"/>
+          <w:lang w:val="en-US"/>
+        </w:rPr>
+        <w:t>compute the probability distribution for the input image</w:t>
+      </w:r>
+      <w:r>
+        <w:rPr>
+          <w:rFonts w:ascii="Times New Roman" w:hAnsi="Times New Roman" w:cs="Times New Roman"/>
+          <w:lang w:val="en-US"/>
+        </w:rPr>
+        <w:t xml:space="preserve"> </w:t>
+      </w:r>
+      <w:proofErr w:type="spellStart"/>
+      <w:r>
+        <w:rPr>
+          <w:rFonts w:ascii="Times New Roman" w:hAnsi="Times New Roman" w:cs="Times New Roman"/>
+          <w:lang w:val="en-US"/>
+        </w:rPr>
+        <w:t>P</w:t>
+      </w:r>
+      <w:r>
+        <w:rPr>
+          <w:rFonts w:ascii="Times New Roman" w:hAnsi="Times New Roman" w:cs="Times New Roman"/>
+          <w:lang w:val="en-US"/>
+        </w:rPr>
+        <w:t>r</w:t>
+      </w:r>
+      <w:proofErr w:type="spellEnd"/>
+      <w:r>
+        <w:rPr>
+          <w:rFonts w:ascii="Times New Roman" w:hAnsi="Times New Roman" w:cs="Times New Roman"/>
+          <w:lang w:val="en-US"/>
+        </w:rPr>
+        <w:t>(</w:t>
+      </w:r>
+      <w:r>
+        <w:rPr>
+          <w:rFonts w:ascii="Times New Roman" w:hAnsi="Times New Roman" w:cs="Times New Roman"/>
+          <w:lang w:val="en-US"/>
+        </w:rPr>
+        <w:t>r</w:t>
+      </w:r>
+      <w:r>
+        <w:rPr>
+          <w:rFonts w:ascii="Times New Roman" w:hAnsi="Times New Roman" w:cs="Times New Roman"/>
+          <w:lang w:val="en-US"/>
+        </w:rPr>
+        <w:t>)</w:t>
+      </w:r>
+    </w:p>
+    <w:p>
+      <w:pPr>
+        <w:rPr>
+          <w:rFonts w:ascii="Times New Roman" w:hAnsi="Times New Roman" w:cs="Times New Roman"/>
+          <w:lang w:val="en-US"/>
+        </w:rPr>
+      </w:pPr>
+      <w:r>
+        <w:rPr>
+          <w:rFonts w:ascii="Times New Roman" w:hAnsi="Times New Roman" w:cs="Times New Roman"/>
+          <w:lang w:val="en-US"/>
+        </w:rPr>
+        <w:t>2) apply histogram equalization on the input image</w:t>
+      </w:r>
+      <w:r>
+        <w:rPr>
+          <w:rFonts w:ascii="Times New Roman" w:hAnsi="Times New Roman" w:cs="Times New Roman"/>
+          <w:lang w:val="en-US"/>
+        </w:rPr>
+        <w:t>:</w:t>
+      </w:r>
+      <w:r>
+        <w:rPr>
+          <w:rFonts w:ascii="Times New Roman" w:hAnsi="Times New Roman" w:cs="Times New Roman"/>
+          <w:lang w:val="en-US"/>
+        </w:rPr>
+        <w:t xml:space="preserve"> s = T(</w:t>
+      </w:r>
+      <w:r>
+        <w:rPr>
+          <w:rFonts w:ascii="Times New Roman" w:hAnsi="Times New Roman" w:cs="Times New Roman"/>
+          <w:lang w:val="en-US"/>
+        </w:rPr>
+        <w:t>r</w:t>
+      </w:r>
+      <w:r>
+        <w:rPr>
+          <w:rFonts w:ascii="Times New Roman" w:hAnsi="Times New Roman" w:cs="Times New Roman"/>
+          <w:lang w:val="en-US"/>
+        </w:rPr>
+        <w:t>)</w:t>
+      </w:r>
+    </w:p>
+    <w:p>
+      <w:pPr>
+        <w:rPr>
+          <w:rFonts w:ascii="Times New Roman" w:hAnsi="Times New Roman" w:cs="Times New Roman"/>
+          <w:lang w:val="en-US"/>
+        </w:rPr>
+      </w:pPr>
+      <w:r>
+        <w:rPr>
+          <w:rFonts w:ascii="Times New Roman" w:hAnsi="Times New Roman" w:cs="Times New Roman"/>
+          <w:lang w:val="en-US"/>
+        </w:rPr>
+        <w:t xml:space="preserve">3) given the desired distribution, apply histogram equalization on it: </w:t>
+      </w:r>
+      <w:r>
+        <w:rPr>
+          <w:rFonts w:ascii="Times New Roman" w:hAnsi="Times New Roman" w:cs="Times New Roman"/>
+          <w:lang w:val="en-US"/>
+        </w:rPr>
+        <w:t xml:space="preserve">s’ = </w:t>
+      </w:r>
+      <w:r>
+        <w:rPr>
+          <w:rFonts w:ascii="Times New Roman" w:hAnsi="Times New Roman" w:cs="Times New Roman"/>
+          <w:lang w:val="en-US"/>
+        </w:rPr>
+        <w:t>G(</w:t>
+      </w:r>
+      <w:r>
+        <w:rPr>
+          <w:rFonts w:ascii="Times New Roman" w:hAnsi="Times New Roman" w:cs="Times New Roman"/>
+          <w:lang w:val="en-US"/>
+        </w:rPr>
+        <w:t>z</w:t>
+      </w:r>
+      <w:r>
+        <w:rPr>
+          <w:rFonts w:ascii="Times New Roman" w:hAnsi="Times New Roman" w:cs="Times New Roman"/>
+          <w:lang w:val="en-US"/>
+        </w:rPr>
+        <w:t>)</w:t>
+      </w:r>
+    </w:p>
+    <w:p>
+      <w:pPr>
+        <w:rPr>
+          <w:rFonts w:ascii="Times New Roman" w:hAnsi="Times New Roman" w:cs="Times New Roman"/>
+          <w:lang w:val="en-US"/>
+        </w:rPr>
+      </w:pPr>
+      <w:r>
+        <w:rPr>
+          <w:rFonts w:ascii="Times New Roman" w:hAnsi="Times New Roman" w:cs="Times New Roman"/>
+          <w:lang w:val="en-US"/>
+        </w:rPr>
+        <w:t xml:space="preserve">4) do the inverse mapping from </w:t>
+      </w:r>
+      <w:r>
+        <w:rPr>
+          <w:rFonts w:ascii="Times New Roman" w:hAnsi="Times New Roman" w:cs="Times New Roman"/>
+          <w:lang w:val="en-US"/>
+        </w:rPr>
+        <w:t xml:space="preserve"> </w:t>
+      </w:r>
+      <w:r>
+        <w:rPr>
+          <w:rFonts w:ascii="Times New Roman" w:hAnsi="Times New Roman" w:cs="Times New Roman"/>
+          <w:lang w:val="en-US"/>
+        </w:rPr>
+        <w:t>s to s’</w:t>
+      </w:r>
+      <w:r>
+        <w:rPr>
+          <w:rFonts w:ascii="Times New Roman" w:hAnsi="Times New Roman" w:cs="Times New Roman"/>
+          <w:lang w:val="en-US"/>
+        </w:rPr>
+        <w:t xml:space="preserve">, </w:t>
+      </w:r>
+      <w:proofErr w:type="spellStart"/>
+      <w:r>
+        <w:rPr>
+          <w:rFonts w:ascii="Times New Roman" w:hAnsi="Times New Roman" w:cs="Times New Roman"/>
+          <w:lang w:val="en-US"/>
+        </w:rPr>
+        <w:t>Pr</w:t>
+      </w:r>
+      <w:proofErr w:type="spellEnd"/>
+      <w:r>
+        <w:rPr>
+          <w:rFonts w:ascii="Times New Roman" w:hAnsi="Times New Roman" w:cs="Times New Roman"/>
+          <w:lang w:val="en-US"/>
+        </w:rPr>
+        <w:t>(</w:t>
+      </w:r>
+      <w:r>
+        <w:rPr>
+          <w:rFonts w:ascii="Times New Roman" w:hAnsi="Times New Roman" w:cs="Times New Roman"/>
+          <w:lang w:val="en-US"/>
+        </w:rPr>
+        <w:t>z</w:t>
+      </w:r>
+      <w:r>
+        <w:rPr>
+          <w:rFonts w:ascii="Times New Roman" w:hAnsi="Times New Roman" w:cs="Times New Roman"/>
+          <w:lang w:val="en-US"/>
+        </w:rPr>
+        <w:t>)</w:t>
+      </w:r>
+      <w:r>
+        <w:rPr>
+          <w:rFonts w:ascii="Times New Roman" w:hAnsi="Times New Roman" w:cs="Times New Roman"/>
+          <w:lang w:val="en-US"/>
+        </w:rPr>
+        <w:t xml:space="preserve"> = G</w:t>
+      </w:r>
+      <w:r>
+        <w:rPr>
+          <w:rFonts w:ascii="Times New Roman" w:hAnsi="Times New Roman" w:cs="Times New Roman"/>
+          <w:vertAlign w:val="superscript"/>
+          <w:lang w:val="en-US"/>
+        </w:rPr>
+        <w:t>-1</w:t>
+      </w:r>
+      <w:r>
+        <w:rPr>
+          <w:rFonts w:ascii="Times New Roman" w:hAnsi="Times New Roman" w:cs="Times New Roman"/>
+          <w:lang w:val="en-US"/>
+        </w:rPr>
+        <w:t>(s</w:t>
+      </w:r>
+      <w:r>
+        <w:rPr>
+          <w:rFonts w:ascii="Times New Roman" w:hAnsi="Times New Roman" w:cs="Times New Roman"/>
+          <w:lang w:val="en-US"/>
+        </w:rPr>
+        <w:t>’</w:t>
+      </w:r>
+      <w:r>
+        <w:rPr>
+          <w:rFonts w:ascii="Times New Roman" w:hAnsi="Times New Roman" w:cs="Times New Roman"/>
+          <w:lang w:val="en-US"/>
+        </w:rPr>
+        <w:t xml:space="preserve"> --&gt; s</w:t>
+      </w:r>
+      <w:r>
+        <w:rPr>
+          <w:rFonts w:ascii="Times New Roman" w:hAnsi="Times New Roman" w:cs="Times New Roman"/>
+          <w:lang w:val="en-US"/>
+        </w:rPr>
+        <w:t>)</w:t>
+      </w:r>
+    </w:p>
+    <w:p>
+      <w:pPr>
+        <w:rPr>
+          <w:rFonts w:ascii="Times New Roman" w:hAnsi="Times New Roman" w:cs="Times New Roman"/>
+          <w:lang w:val="en-US"/>
+        </w:rPr>
+      </w:pPr>
+      <w:r>
+        <w:rPr>
+          <w:rFonts w:ascii="Times New Roman" w:hAnsi="Times New Roman" w:cs="Times New Roman"/>
+          <w:lang w:val="en-US"/>
+        </w:rPr>
+        <w:t xml:space="preserve">5) </w:t>
+      </w:r>
+      <w:r>
+        <w:rPr>
+          <w:rFonts w:ascii="Times New Roman" w:hAnsi="Times New Roman" w:cs="Times New Roman"/>
+          <w:lang w:val="en-US"/>
+        </w:rPr>
+        <w:t>Get the output image z</w:t>
+      </w:r>
+      <w:r>
+        <w:rPr>
+          <w:rFonts w:ascii="Times New Roman" w:hAnsi="Times New Roman" w:cs="Times New Roman"/>
+          <w:lang w:val="en-US"/>
+        </w:rPr>
+        <w:t xml:space="preserve"> </w:t>
+      </w:r>
+      <w:r>
+        <w:rPr>
+          <w:rFonts w:ascii="Times New Roman" w:hAnsi="Times New Roman" w:cs="Times New Roman"/>
+          <w:lang w:val="en-US"/>
+        </w:rPr>
+        <w:t>according to the inverse mapping G</w:t>
+      </w:r>
+      <w:r>
+        <w:rPr>
+          <w:rFonts w:ascii="Times New Roman" w:hAnsi="Times New Roman" w:cs="Times New Roman"/>
+          <w:vertAlign w:val="superscript"/>
+          <w:lang w:val="en-US"/>
+        </w:rPr>
+        <w:t>-1</w:t>
+      </w:r>
+      <w:r>
+        <w:rPr>
+          <w:rFonts w:ascii="Times New Roman" w:hAnsi="Times New Roman" w:cs="Times New Roman"/>
+          <w:lang w:val="en-US"/>
+        </w:rPr>
+        <w:t>.</w:t>
+      </w:r>
+    </w:p>
+    <w:p>
+      <w:pPr>
+        <w:rPr>
+          <w:rFonts w:ascii="Times New Roman" w:hAnsi="Times New Roman" w:cs="Times New Roman"/>
+          <w:lang w:val="en-US"/>
+        </w:rPr>
+      </w:pPr>
+      <w:r>
+        <w:rPr>
+          <w:rFonts w:ascii="Times New Roman" w:hAnsi="Times New Roman" w:cs="Times New Roman"/>
+          <w:lang w:val="en-US"/>
+        </w:rPr>
+        <w:t xml:space="preserve">So here, equalization procedure acts as a bridge to equalize the two uniformed distributions. </w:t>
+      </w:r>
+      <w:r>
+        <w:rPr>
+          <w:rFonts w:ascii="Times New Roman" w:hAnsi="Times New Roman" w:cs="Times New Roman"/>
+          <w:lang w:val="en-US"/>
+        </w:rPr>
+        <w:t>The mapping between s and s’ makes it possible to reversely map the desired output z to source image r.</w:t>
+      </w:r>
+    </w:p>
+    <w:p>
+      <w:pPr>
+        <w:rPr>
+          <w:rFonts w:ascii="Times New Roman" w:hAnsi="Times New Roman" w:cs="Times New Roman"/>
+          <w:lang w:val="en-US"/>
+        </w:rPr>
+      </w:pPr>
+      <w:r>
+        <w:rPr>
+          <w:rFonts w:ascii="Times New Roman" w:hAnsi="Times New Roman" w:cs="Times New Roman"/>
+          <w:lang w:val="en-US"/>
+        </w:rPr>
+        <w:t xml:space="preserve">Sometimes it is impossible to get exactly the same distribution as desired, because the mapping </w:t>
+      </w:r>
+      <w:r>
+        <w:rPr>
+          <w:rFonts w:ascii="Times New Roman" w:hAnsi="Times New Roman" w:cs="Times New Roman"/>
+          <w:lang w:val="en-US"/>
+        </w:rPr>
+        <w:t>G</w:t>
+      </w:r>
+      <w:r>
+        <w:rPr>
+          <w:rFonts w:ascii="Times New Roman" w:hAnsi="Times New Roman" w:cs="Times New Roman"/>
+          <w:vertAlign w:val="superscript"/>
+          <w:lang w:val="en-US"/>
+        </w:rPr>
+        <w:t>-1</w:t>
+      </w:r>
+      <w:r>
+        <w:rPr>
+          <w:rFonts w:ascii="Times New Roman" w:hAnsi="Times New Roman" w:cs="Times New Roman"/>
+          <w:lang w:val="en-US"/>
+        </w:rPr>
+        <w:t xml:space="preserve"> conforms to the rule that it finds the closest equalization, and sometimes there will be cases where several s equalizations are mapped to </w:t>
+      </w:r>
+      <w:r>
+        <w:rPr>
+          <w:rFonts w:ascii="Times New Roman" w:hAnsi="Times New Roman" w:cs="Times New Roman"/>
+          <w:lang w:val="en-US"/>
+        </w:rPr>
+        <w:t>the</w:t>
+      </w:r>
+      <w:r>
+        <w:rPr>
+          <w:rFonts w:ascii="Times New Roman" w:hAnsi="Times New Roman" w:cs="Times New Roman"/>
+          <w:lang w:val="en-US"/>
+        </w:rPr>
+        <w:t xml:space="preserve"> same s’ equalization.</w:t>
+      </w:r>
+      <w:r>
+        <w:rPr>
+          <w:rFonts w:ascii="Times New Roman" w:hAnsi="Times New Roman" w:cs="Times New Roman"/>
+          <w:lang w:val="en-US"/>
+        </w:rPr>
+        <w:t xml:space="preserve"> This would cause little bit difference between the final output distribution and the desired one.</w:t>
+      </w:r>
+    </w:p>
+    <w:p>
+      <w:pPr>
+        <w:rPr>
+          <w:rFonts w:ascii="Times New Roman" w:hAnsi="Times New Roman" w:cs="Times New Roman"/>
+          <w:lang w:val="en-US"/>
+        </w:rPr>
+      </w:pPr>
+    </w:p>
+    <w:p>
+      <w:pPr>
+        <w:rPr>
+          <w:rFonts w:ascii="Times New Roman" w:hAnsi="Times New Roman" w:cs="Times New Roman"/>
+          <w:lang w:val="en-US"/>
+        </w:rPr>
+      </w:pPr>
+      <w:r>
+        <w:rPr>
+          <w:rFonts w:ascii="Times New Roman" w:hAnsi="Times New Roman" w:cs="Times New Roman"/>
+          <w:lang w:val="en-US"/>
+        </w:rPr>
+        <w:t>5.</w:t>
+      </w:r>
+    </w:p>
+    <w:tbl>
+      <w:tblPr>
+        <w:tblStyle w:val="TableGrid"/>
+        <w:tblW w:w="0" w:type="auto"/>
+        <w:tblLook w:val="04A0" w:firstRow="1" w:lastRow="0" w:firstColumn="1" w:lastColumn="0" w:noHBand="0" w:noVBand="1"/>
+      </w:tblPr>
+      <w:tblGrid>
+        <w:gridCol w:w="846"/>
+        <w:gridCol w:w="567"/>
+        <w:gridCol w:w="850"/>
+        <w:gridCol w:w="4962"/>
+        <w:gridCol w:w="1785"/>
+      </w:tblGrid>
+      <w:tr>
+        <w:tc>
+          <w:tcPr>
+            <w:tcW w:w="846" w:type="dxa"/>
+          </w:tcPr>
+          <w:p>
+            <w:pPr>
+              <w:rPr>
+                <w:rFonts w:ascii="Times New Roman" w:hAnsi="Times New Roman" w:cs="Times New Roman" w:hint="eastAsia"/>
+                <w:lang w:val="en-US"/>
+              </w:rPr>
+            </w:pPr>
+            <w:proofErr w:type="spellStart"/>
+            <w:r>
+              <w:rPr>
+                <w:rFonts w:ascii="Times New Roman" w:hAnsi="Times New Roman" w:cs="Times New Roman"/>
+                <w:lang w:val="en-US"/>
+              </w:rPr>
+              <w:t>r</w:t>
+            </w:r>
+            <w:r>
+              <w:rPr>
+                <w:rFonts w:ascii="Times New Roman" w:hAnsi="Times New Roman" w:cs="Times New Roman"/>
+                <w:vertAlign w:val="subscript"/>
+                <w:lang w:val="en-US"/>
+              </w:rPr>
+              <w:t>k</w:t>
+            </w:r>
+            <w:proofErr w:type="spellEnd"/>
+          </w:p>
+        </w:tc>
+        <w:tc>
+          <w:tcPr>
+            <w:tcW w:w="567" w:type="dxa"/>
+          </w:tcPr>
+          <w:p>
+            <w:pPr>
+              <w:rPr>
+                <w:rFonts w:ascii="Times New Roman" w:hAnsi="Times New Roman" w:cs="Times New Roman" w:hint="eastAsia"/>
+                <w:lang w:val="en-US"/>
+              </w:rPr>
+            </w:pPr>
+            <w:proofErr w:type="spellStart"/>
+            <w:r>
+              <w:rPr>
+                <w:rFonts w:ascii="Times New Roman" w:hAnsi="Times New Roman" w:cs="Times New Roman"/>
+                <w:lang w:val="en-US"/>
+              </w:rPr>
+              <w:t>n</w:t>
+            </w:r>
+            <w:r>
+              <w:rPr>
+                <w:rFonts w:ascii="Times New Roman" w:hAnsi="Times New Roman" w:cs="Times New Roman"/>
+                <w:vertAlign w:val="subscript"/>
+                <w:lang w:val="en-US"/>
+              </w:rPr>
+              <w:t>k</w:t>
+            </w:r>
+            <w:proofErr w:type="spellEnd"/>
+          </w:p>
+        </w:tc>
+        <w:tc>
+          <w:tcPr>
+            <w:tcW w:w="850" w:type="dxa"/>
+          </w:tcPr>
+          <w:p>
+            <w:pPr>
+              <w:rPr>
+                <w:rFonts w:ascii="Times New Roman" w:hAnsi="Times New Roman" w:cs="Times New Roman"/>
+                <w:lang w:val="en-US"/>
+              </w:rPr>
+            </w:pPr>
+            <w:proofErr w:type="spellStart"/>
+            <w:r>
+              <w:rPr>
+                <w:rFonts w:ascii="Times New Roman" w:hAnsi="Times New Roman" w:cs="Times New Roman"/>
+                <w:lang w:val="en-US"/>
+              </w:rPr>
+              <w:t>p</w:t>
+            </w:r>
+            <w:r>
+              <w:rPr>
+                <w:rFonts w:ascii="Times New Roman" w:hAnsi="Times New Roman" w:cs="Times New Roman"/>
+                <w:vertAlign w:val="subscript"/>
+                <w:lang w:val="en-US"/>
+              </w:rPr>
+              <w:t>r</w:t>
+            </w:r>
+            <w:proofErr w:type="spellEnd"/>
+            <w:r>
+              <w:rPr>
+                <w:rFonts w:ascii="Times New Roman" w:hAnsi="Times New Roman" w:cs="Times New Roman"/>
+                <w:lang w:val="en-US"/>
+              </w:rPr>
+              <w:t xml:space="preserve"> (</w:t>
+            </w:r>
+            <w:proofErr w:type="spellStart"/>
+            <w:r>
+              <w:rPr>
+                <w:rFonts w:ascii="Times New Roman" w:hAnsi="Times New Roman" w:cs="Times New Roman"/>
+                <w:lang w:val="en-US"/>
+              </w:rPr>
+              <w:t>r</w:t>
+            </w:r>
+            <w:r>
+              <w:rPr>
+                <w:rFonts w:ascii="Times New Roman" w:hAnsi="Times New Roman" w:cs="Times New Roman"/>
+                <w:vertAlign w:val="subscript"/>
+                <w:lang w:val="en-US"/>
+              </w:rPr>
+              <w:t>k</w:t>
+            </w:r>
+            <w:proofErr w:type="spellEnd"/>
+            <w:r>
+              <w:rPr>
+                <w:rFonts w:ascii="Times New Roman" w:hAnsi="Times New Roman" w:cs="Times New Roman"/>
+                <w:lang w:val="en-US"/>
+              </w:rPr>
+              <w:t>)</w:t>
+            </w:r>
+          </w:p>
+        </w:tc>
+        <w:tc>
+          <w:tcPr>
+            <w:tcW w:w="4962" w:type="dxa"/>
+          </w:tcPr>
+          <w:p>
+            <w:pPr>
+              <w:rPr>
+                <w:rFonts w:ascii="Times New Roman" w:hAnsi="Times New Roman" w:cs="Times New Roman"/>
+                <w:lang w:val="en-US"/>
+              </w:rPr>
+            </w:pPr>
+            <w:r>
+              <w:rPr>
+                <w:rFonts w:ascii="Times New Roman" w:hAnsi="Times New Roman" w:cs="Times New Roman"/>
+                <w:lang w:val="en-US"/>
+              </w:rPr>
+              <w:t>s</w:t>
+            </w:r>
+          </w:p>
+        </w:tc>
+        <w:tc>
+          <w:tcPr>
+            <w:tcW w:w="1785" w:type="dxa"/>
+          </w:tcPr>
+          <w:p>
+            <w:pPr>
+              <w:rPr>
+                <w:rFonts w:ascii="Times New Roman" w:hAnsi="Times New Roman" w:cs="Times New Roman"/>
+                <w:lang w:val="en-US"/>
+              </w:rPr>
+            </w:pPr>
+            <w:proofErr w:type="spellStart"/>
+            <w:r>
+              <w:rPr>
+                <w:rFonts w:ascii="Times New Roman" w:hAnsi="Times New Roman" w:cs="Times New Roman"/>
+                <w:lang w:val="en-US"/>
+              </w:rPr>
+              <w:t>p</w:t>
+            </w:r>
+            <w:r>
+              <w:rPr>
+                <w:rFonts w:ascii="Times New Roman" w:hAnsi="Times New Roman" w:cs="Times New Roman"/>
+                <w:vertAlign w:val="subscript"/>
+                <w:lang w:val="en-US"/>
+              </w:rPr>
+              <w:t>s</w:t>
+            </w:r>
+            <w:proofErr w:type="spellEnd"/>
+            <w:r>
+              <w:rPr>
+                <w:rFonts w:ascii="Times New Roman" w:hAnsi="Times New Roman" w:cs="Times New Roman"/>
+                <w:lang w:val="en-US"/>
+              </w:rPr>
+              <w:t xml:space="preserve"> (</w:t>
+            </w:r>
+            <w:proofErr w:type="spellStart"/>
+            <w:r>
+              <w:rPr>
+                <w:rFonts w:ascii="Times New Roman" w:hAnsi="Times New Roman" w:cs="Times New Roman"/>
+                <w:lang w:val="en-US"/>
+              </w:rPr>
+              <w:t>s</w:t>
+            </w:r>
+            <w:r>
+              <w:rPr>
+                <w:rFonts w:ascii="Times New Roman" w:hAnsi="Times New Roman" w:cs="Times New Roman"/>
+                <w:vertAlign w:val="subscript"/>
+                <w:lang w:val="en-US"/>
+              </w:rPr>
+              <w:t>k</w:t>
+            </w:r>
+            <w:proofErr w:type="spellEnd"/>
+            <w:r>
+              <w:rPr>
+                <w:rFonts w:ascii="Times New Roman" w:hAnsi="Times New Roman" w:cs="Times New Roman"/>
+                <w:lang w:val="en-US"/>
+              </w:rPr>
+              <w:t>)</w:t>
+            </w:r>
+          </w:p>
+        </w:tc>
+      </w:tr>
+      <w:tr>
+        <w:tc>
+          <w:tcPr>
+            <w:tcW w:w="846" w:type="dxa"/>
+          </w:tcPr>
+          <w:p>
+            <w:pPr>
+              <w:rPr>
+                <w:rFonts w:ascii="Times New Roman" w:hAnsi="Times New Roman" w:cs="Times New Roman" w:hint="eastAsia"/>
+                <w:lang w:val="en-US"/>
+              </w:rPr>
+            </w:pPr>
+            <w:r>
+              <w:rPr>
+                <w:rFonts w:ascii="Times New Roman" w:hAnsi="Times New Roman" w:cs="Times New Roman"/>
+                <w:lang w:val="en-US"/>
+              </w:rPr>
+              <w:t>r</w:t>
+            </w:r>
+            <w:r>
+              <w:rPr>
+                <w:rFonts w:ascii="Times New Roman" w:hAnsi="Times New Roman" w:cs="Times New Roman"/>
+                <w:vertAlign w:val="subscript"/>
+                <w:lang w:val="en-US"/>
+              </w:rPr>
+              <w:t xml:space="preserve">0 </w:t>
+            </w:r>
+            <w:r>
+              <w:rPr>
+                <w:rFonts w:ascii="Times New Roman" w:hAnsi="Times New Roman" w:cs="Times New Roman"/>
+                <w:lang w:val="en-US"/>
+              </w:rPr>
+              <w:t>= 0</w:t>
+            </w:r>
+          </w:p>
+        </w:tc>
+        <w:tc>
+          <w:tcPr>
+            <w:tcW w:w="567" w:type="dxa"/>
+          </w:tcPr>
+          <w:p>
+            <w:pPr>
+              <w:rPr>
+                <w:rFonts w:ascii="Times New Roman" w:hAnsi="Times New Roman" w:cs="Times New Roman" w:hint="eastAsia"/>
+                <w:lang w:val="en-US"/>
+              </w:rPr>
+            </w:pPr>
+            <w:r>
+              <w:rPr>
+                <w:rFonts w:ascii="Times New Roman" w:hAnsi="Times New Roman" w:cs="Times New Roman"/>
+                <w:lang w:val="en-US"/>
+              </w:rPr>
+              <w:t>0</w:t>
+            </w:r>
+          </w:p>
+        </w:tc>
+        <w:tc>
+          <w:tcPr>
+            <w:tcW w:w="850" w:type="dxa"/>
+          </w:tcPr>
+          <w:p>
+            <w:pPr>
+              <w:rPr>
+                <w:rFonts w:ascii="Times New Roman" w:hAnsi="Times New Roman" w:cs="Times New Roman"/>
+                <w:lang w:val="en-US"/>
+              </w:rPr>
+            </w:pPr>
+            <w:r>
+              <w:rPr>
+                <w:rFonts w:ascii="Times New Roman" w:hAnsi="Times New Roman" w:cs="Times New Roman"/>
+                <w:lang w:val="en-US"/>
+              </w:rPr>
+              <w:t>0</w:t>
+            </w:r>
+          </w:p>
+        </w:tc>
+        <w:tc>
+          <w:tcPr>
+            <w:tcW w:w="4962" w:type="dxa"/>
+          </w:tcPr>
+          <w:p>
+            <w:pPr>
+              <w:rPr>
+                <w:rFonts w:ascii="Times New Roman" w:hAnsi="Times New Roman" w:cs="Times New Roman"/>
+                <w:lang w:val="en-US"/>
+              </w:rPr>
+            </w:pPr>
+            <w:r>
+              <w:rPr>
+                <w:rFonts w:ascii="Times New Roman" w:hAnsi="Times New Roman" w:cs="Times New Roman"/>
+                <w:lang w:val="en-US"/>
+              </w:rPr>
+              <w:t>0</w:t>
+            </w:r>
+          </w:p>
+        </w:tc>
+        <w:tc>
+          <w:tcPr>
+            <w:tcW w:w="1785" w:type="dxa"/>
+          </w:tcPr>
+          <w:p>
+            <w:pPr>
+              <w:rPr>
+                <w:rFonts w:ascii="Times New Roman" w:hAnsi="Times New Roman" w:cs="Times New Roman"/>
+                <w:lang w:val="en-US"/>
+              </w:rPr>
+            </w:pPr>
+            <w:r>
+              <w:rPr>
+                <w:rFonts w:ascii="Times New Roman" w:hAnsi="Times New Roman" w:cs="Times New Roman"/>
+                <w:lang w:val="en-US"/>
+              </w:rPr>
+              <w:t>0</w:t>
+            </w:r>
+          </w:p>
+        </w:tc>
+      </w:tr>
+      <w:tr>
+        <w:tc>
+          <w:tcPr>
+            <w:tcW w:w="846" w:type="dxa"/>
+          </w:tcPr>
+          <w:p>
+            <w:pPr>
+              <w:rPr>
+                <w:rFonts w:ascii="Times New Roman" w:hAnsi="Times New Roman" w:cs="Times New Roman" w:hint="eastAsia"/>
+                <w:lang w:val="en-US"/>
+              </w:rPr>
+            </w:pPr>
+            <w:r>
+              <w:rPr>
+                <w:rFonts w:ascii="Times New Roman" w:hAnsi="Times New Roman" w:cs="Times New Roman"/>
+                <w:lang w:val="en-US"/>
+              </w:rPr>
+              <w:t>r</w:t>
+            </w:r>
+            <w:r>
+              <w:rPr>
+                <w:rFonts w:ascii="Times New Roman" w:hAnsi="Times New Roman" w:cs="Times New Roman"/>
+                <w:vertAlign w:val="subscript"/>
+                <w:lang w:val="en-US"/>
+              </w:rPr>
+              <w:t xml:space="preserve">1 </w:t>
+            </w:r>
+            <w:r>
+              <w:rPr>
+                <w:rFonts w:ascii="Times New Roman" w:hAnsi="Times New Roman" w:cs="Times New Roman"/>
+                <w:lang w:val="en-US"/>
+              </w:rPr>
+              <w:t xml:space="preserve">= </w:t>
+            </w:r>
+            <w:r>
+              <w:rPr>
+                <w:rFonts w:ascii="Times New Roman" w:hAnsi="Times New Roman" w:cs="Times New Roman"/>
+                <w:lang w:val="en-US"/>
+              </w:rPr>
+              <w:t>1</w:t>
+            </w:r>
+          </w:p>
+        </w:tc>
+        <w:tc>
+          <w:tcPr>
+            <w:tcW w:w="567" w:type="dxa"/>
+          </w:tcPr>
+          <w:p>
+            <w:pPr>
+              <w:rPr>
+                <w:rFonts w:ascii="Times New Roman" w:hAnsi="Times New Roman" w:cs="Times New Roman" w:hint="eastAsia"/>
+                <w:lang w:val="en-US"/>
+              </w:rPr>
+            </w:pPr>
+            <w:r>
+              <w:rPr>
+                <w:rFonts w:ascii="Times New Roman" w:hAnsi="Times New Roman" w:cs="Times New Roman"/>
+                <w:lang w:val="en-US"/>
+              </w:rPr>
+              <w:t>7</w:t>
+            </w:r>
+          </w:p>
+        </w:tc>
+        <w:tc>
+          <w:tcPr>
+            <w:tcW w:w="850" w:type="dxa"/>
+          </w:tcPr>
+          <w:p>
+            <w:pPr>
+              <w:rPr>
+                <w:rFonts w:ascii="Times New Roman" w:hAnsi="Times New Roman" w:cs="Times New Roman"/>
+                <w:lang w:val="en-US"/>
+              </w:rPr>
+            </w:pPr>
+            <w:r>
+              <w:rPr>
+                <w:rFonts w:ascii="Times New Roman" w:hAnsi="Times New Roman" w:cs="Times New Roman"/>
+                <w:lang w:val="en-US"/>
+              </w:rPr>
+              <w:t>0.35</w:t>
+            </w:r>
+          </w:p>
+        </w:tc>
+        <w:tc>
+          <w:tcPr>
+            <w:tcW w:w="4962" w:type="dxa"/>
+          </w:tcPr>
+          <w:p>
+            <w:pPr>
+              <w:rPr>
+                <w:rFonts w:ascii="Times New Roman" w:hAnsi="Times New Roman" w:cs="Times New Roman"/>
+                <w:lang w:val="en-US"/>
+              </w:rPr>
+            </w:pPr>
+            <w:r>
+              <w:rPr>
+                <w:rFonts w:ascii="Times New Roman" w:hAnsi="Times New Roman" w:cs="Times New Roman"/>
+                <w:lang w:val="en-US"/>
+              </w:rPr>
+              <w:t>7*(0+0.35) = 2.45</w:t>
+            </w:r>
+            <w:r>
+              <w:rPr>
+                <w:rFonts w:ascii="Times New Roman" w:hAnsi="Times New Roman" w:cs="Times New Roman"/>
+                <w:lang w:val="en-US"/>
+              </w:rPr>
+              <w:t xml:space="preserve">  2</w:t>
+            </w:r>
+          </w:p>
+        </w:tc>
+        <w:tc>
+          <w:tcPr>
+            <w:tcW w:w="1785" w:type="dxa"/>
+          </w:tcPr>
+          <w:p>
+            <w:pPr>
+              <w:rPr>
+                <w:rFonts w:ascii="Times New Roman" w:hAnsi="Times New Roman" w:cs="Times New Roman"/>
+                <w:lang w:val="en-US"/>
+              </w:rPr>
+            </w:pPr>
+            <w:r>
+              <w:rPr>
+                <w:rFonts w:ascii="Times New Roman" w:hAnsi="Times New Roman" w:cs="Times New Roman"/>
+                <w:lang w:val="en-US"/>
+              </w:rPr>
+              <w:t>0</w:t>
+            </w:r>
+          </w:p>
+        </w:tc>
+      </w:tr>
+      <w:tr>
+        <w:tc>
+          <w:tcPr>
+            <w:tcW w:w="846" w:type="dxa"/>
+          </w:tcPr>
+          <w:p>
+            <w:pPr>
+              <w:rPr>
+                <w:rFonts w:ascii="Times New Roman" w:hAnsi="Times New Roman" w:cs="Times New Roman" w:hint="eastAsia"/>
+                <w:lang w:val="en-US"/>
+              </w:rPr>
+            </w:pPr>
+            <w:r>
+              <w:rPr>
+                <w:rFonts w:ascii="Times New Roman" w:hAnsi="Times New Roman" w:cs="Times New Roman"/>
+                <w:lang w:val="en-US"/>
+              </w:rPr>
+              <w:t>r</w:t>
+            </w:r>
+            <w:r>
+              <w:rPr>
+                <w:rFonts w:ascii="Times New Roman" w:hAnsi="Times New Roman" w:cs="Times New Roman"/>
+                <w:vertAlign w:val="subscript"/>
+                <w:lang w:val="en-US"/>
+              </w:rPr>
+              <w:t xml:space="preserve">2 </w:t>
+            </w:r>
+            <w:r>
+              <w:rPr>
+                <w:rFonts w:ascii="Times New Roman" w:hAnsi="Times New Roman" w:cs="Times New Roman"/>
+                <w:lang w:val="en-US"/>
+              </w:rPr>
+              <w:t xml:space="preserve">= </w:t>
+            </w:r>
+            <w:r>
+              <w:rPr>
+                <w:rFonts w:ascii="Times New Roman" w:hAnsi="Times New Roman" w:cs="Times New Roman"/>
+                <w:lang w:val="en-US"/>
+              </w:rPr>
+              <w:t>2</w:t>
+            </w:r>
+          </w:p>
+        </w:tc>
+        <w:tc>
+          <w:tcPr>
+            <w:tcW w:w="567" w:type="dxa"/>
+          </w:tcPr>
+          <w:p>
+            <w:pPr>
+              <w:rPr>
+                <w:rFonts w:ascii="Times New Roman" w:hAnsi="Times New Roman" w:cs="Times New Roman" w:hint="eastAsia"/>
+                <w:lang w:val="en-US"/>
+              </w:rPr>
+            </w:pPr>
+            <w:r>
+              <w:rPr>
+                <w:rFonts w:ascii="Times New Roman" w:hAnsi="Times New Roman" w:cs="Times New Roman"/>
+                <w:lang w:val="en-US"/>
+              </w:rPr>
+              <w:t>3</w:t>
+            </w:r>
+          </w:p>
+        </w:tc>
+        <w:tc>
+          <w:tcPr>
+            <w:tcW w:w="850" w:type="dxa"/>
+          </w:tcPr>
+          <w:p>
+            <w:pPr>
+              <w:rPr>
+                <w:rFonts w:ascii="Times New Roman" w:hAnsi="Times New Roman" w:cs="Times New Roman"/>
+                <w:lang w:val="en-US"/>
+              </w:rPr>
+            </w:pPr>
+            <w:r>
+              <w:rPr>
+                <w:rFonts w:ascii="Times New Roman" w:hAnsi="Times New Roman" w:cs="Times New Roman"/>
+                <w:lang w:val="en-US"/>
+              </w:rPr>
+              <w:t>0.15</w:t>
+            </w:r>
+          </w:p>
+        </w:tc>
+        <w:tc>
+          <w:tcPr>
+            <w:tcW w:w="4962" w:type="dxa"/>
+          </w:tcPr>
+          <w:p>
+            <w:pPr>
+              <w:rPr>
+                <w:rFonts w:ascii="Times New Roman" w:hAnsi="Times New Roman" w:cs="Times New Roman"/>
+                <w:lang w:val="en-US"/>
+              </w:rPr>
+            </w:pPr>
+            <w:r>
+              <w:rPr>
+                <w:rFonts w:ascii="Times New Roman" w:hAnsi="Times New Roman" w:cs="Times New Roman"/>
+                <w:lang w:val="en-US"/>
+              </w:rPr>
+              <w:t>7*(0+0.35</w:t>
+            </w:r>
+            <w:r>
+              <w:rPr>
+                <w:rFonts w:ascii="Times New Roman" w:hAnsi="Times New Roman" w:cs="Times New Roman"/>
+                <w:lang w:val="en-US"/>
+              </w:rPr>
+              <w:t>+0.15</w:t>
+            </w:r>
+            <w:r>
+              <w:rPr>
+                <w:rFonts w:ascii="Times New Roman" w:hAnsi="Times New Roman" w:cs="Times New Roman"/>
+                <w:lang w:val="en-US"/>
+              </w:rPr>
+              <w:t xml:space="preserve">) = </w:t>
+            </w:r>
+            <w:r>
+              <w:rPr>
+                <w:rFonts w:ascii="Times New Roman" w:hAnsi="Times New Roman" w:cs="Times New Roman"/>
+                <w:lang w:val="en-US"/>
+              </w:rPr>
+              <w:t>3.5</w:t>
+            </w:r>
+            <w:r>
+              <w:rPr>
+                <w:rFonts w:ascii="Times New Roman" w:hAnsi="Times New Roman" w:cs="Times New Roman"/>
+                <w:lang w:val="en-US"/>
+              </w:rPr>
+              <w:t xml:space="preserve">  4</w:t>
+            </w:r>
+          </w:p>
+        </w:tc>
+        <w:tc>
+          <w:tcPr>
+            <w:tcW w:w="1785" w:type="dxa"/>
+          </w:tcPr>
+          <w:p>
+            <w:pPr>
+              <w:rPr>
+                <w:rFonts w:ascii="Times New Roman" w:hAnsi="Times New Roman" w:cs="Times New Roman"/>
+                <w:lang w:val="en-US"/>
+              </w:rPr>
+            </w:pPr>
+            <w:bookmarkStart w:id="0" w:name="_GoBack"/>
+            <w:bookmarkEnd w:id="0"/>
+          </w:p>
+        </w:tc>
+      </w:tr>
+      <w:tr>
+        <w:tc>
+          <w:tcPr>
+            <w:tcW w:w="846" w:type="dxa"/>
+          </w:tcPr>
+          <w:p>
+            <w:pPr>
+              <w:rPr>
+                <w:rFonts w:ascii="Times New Roman" w:hAnsi="Times New Roman" w:cs="Times New Roman" w:hint="eastAsia"/>
+                <w:lang w:val="en-US"/>
+              </w:rPr>
+            </w:pPr>
+            <w:r>
+              <w:rPr>
+                <w:rFonts w:ascii="Times New Roman" w:hAnsi="Times New Roman" w:cs="Times New Roman"/>
+                <w:lang w:val="en-US"/>
+              </w:rPr>
+              <w:t>r</w:t>
+            </w:r>
+            <w:r>
+              <w:rPr>
+                <w:rFonts w:ascii="Times New Roman" w:hAnsi="Times New Roman" w:cs="Times New Roman"/>
+                <w:vertAlign w:val="subscript"/>
+                <w:lang w:val="en-US"/>
+              </w:rPr>
+              <w:t xml:space="preserve">3 </w:t>
+            </w:r>
+            <w:r>
+              <w:rPr>
+                <w:rFonts w:ascii="Times New Roman" w:hAnsi="Times New Roman" w:cs="Times New Roman"/>
+                <w:lang w:val="en-US"/>
+              </w:rPr>
+              <w:t xml:space="preserve">= </w:t>
+            </w:r>
+            <w:r>
+              <w:rPr>
+                <w:rFonts w:ascii="Times New Roman" w:hAnsi="Times New Roman" w:cs="Times New Roman"/>
+                <w:lang w:val="en-US"/>
+              </w:rPr>
+              <w:t>3</w:t>
+            </w:r>
+          </w:p>
+        </w:tc>
+        <w:tc>
+          <w:tcPr>
+            <w:tcW w:w="567" w:type="dxa"/>
+          </w:tcPr>
+          <w:p>
+            <w:pPr>
+              <w:rPr>
+                <w:rFonts w:ascii="Times New Roman" w:hAnsi="Times New Roman" w:cs="Times New Roman" w:hint="eastAsia"/>
+                <w:lang w:val="en-US"/>
+              </w:rPr>
+            </w:pPr>
+            <w:r>
+              <w:rPr>
+                <w:rFonts w:ascii="Times New Roman" w:hAnsi="Times New Roman" w:cs="Times New Roman"/>
+                <w:lang w:val="en-US"/>
+              </w:rPr>
+              <w:t>2</w:t>
+            </w:r>
+          </w:p>
+        </w:tc>
+        <w:tc>
+          <w:tcPr>
+            <w:tcW w:w="850" w:type="dxa"/>
+          </w:tcPr>
+          <w:p>
+            <w:pPr>
+              <w:rPr>
+                <w:rFonts w:ascii="Times New Roman" w:hAnsi="Times New Roman" w:cs="Times New Roman"/>
+                <w:lang w:val="en-US"/>
+              </w:rPr>
+            </w:pPr>
+            <w:r>
+              <w:rPr>
+                <w:rFonts w:ascii="Times New Roman" w:hAnsi="Times New Roman" w:cs="Times New Roman"/>
+                <w:lang w:val="en-US"/>
+              </w:rPr>
+              <w:t>0.1</w:t>
+            </w:r>
+          </w:p>
+        </w:tc>
+        <w:tc>
+          <w:tcPr>
+            <w:tcW w:w="4962" w:type="dxa"/>
+          </w:tcPr>
+          <w:p>
+            <w:pPr>
+              <w:rPr>
+                <w:rFonts w:ascii="Times New Roman" w:hAnsi="Times New Roman" w:cs="Times New Roman"/>
+                <w:lang w:val="en-US"/>
+              </w:rPr>
+            </w:pPr>
+            <w:r>
+              <w:rPr>
+                <w:rFonts w:ascii="Times New Roman" w:hAnsi="Times New Roman" w:cs="Times New Roman"/>
+                <w:lang w:val="en-US"/>
+              </w:rPr>
+              <w:t>7*(0+0.35</w:t>
+            </w:r>
+            <w:r>
+              <w:rPr>
+                <w:rFonts w:ascii="Times New Roman" w:hAnsi="Times New Roman" w:cs="Times New Roman"/>
+                <w:lang w:val="en-US"/>
+              </w:rPr>
+              <w:t>+0.15+0.1</w:t>
+            </w:r>
+            <w:r>
+              <w:rPr>
+                <w:rFonts w:ascii="Times New Roman" w:hAnsi="Times New Roman" w:cs="Times New Roman"/>
+                <w:lang w:val="en-US"/>
+              </w:rPr>
+              <w:t xml:space="preserve">) = </w:t>
+            </w:r>
+            <w:r>
+              <w:rPr>
+                <w:rFonts w:ascii="Times New Roman" w:hAnsi="Times New Roman" w:cs="Times New Roman"/>
+                <w:lang w:val="en-US"/>
+              </w:rPr>
+              <w:t>4.2</w:t>
+            </w:r>
+            <w:r>
+              <w:rPr>
+                <w:rFonts w:ascii="Times New Roman" w:hAnsi="Times New Roman" w:cs="Times New Roman"/>
+                <w:lang w:val="en-US"/>
+              </w:rPr>
+              <w:t xml:space="preserve">  4</w:t>
+            </w:r>
+          </w:p>
+        </w:tc>
+        <w:tc>
+          <w:tcPr>
+            <w:tcW w:w="1785" w:type="dxa"/>
+          </w:tcPr>
+          <w:p>
+            <w:pPr>
+              <w:rPr>
+                <w:rFonts w:ascii="Times New Roman" w:hAnsi="Times New Roman" w:cs="Times New Roman"/>
+                <w:lang w:val="en-US"/>
+              </w:rPr>
+            </w:pPr>
+          </w:p>
+        </w:tc>
+      </w:tr>
+      <w:tr>
+        <w:tc>
+          <w:tcPr>
+            <w:tcW w:w="846" w:type="dxa"/>
+          </w:tcPr>
+          <w:p>
+            <w:pPr>
+              <w:rPr>
+                <w:rFonts w:ascii="Times New Roman" w:hAnsi="Times New Roman" w:cs="Times New Roman" w:hint="eastAsia"/>
+                <w:lang w:val="en-US"/>
+              </w:rPr>
+            </w:pPr>
+            <w:r>
+              <w:rPr>
+                <w:rFonts w:ascii="Times New Roman" w:hAnsi="Times New Roman" w:cs="Times New Roman"/>
+                <w:lang w:val="en-US"/>
+              </w:rPr>
+              <w:t>r</w:t>
+            </w:r>
+            <w:r>
+              <w:rPr>
+                <w:rFonts w:ascii="Times New Roman" w:hAnsi="Times New Roman" w:cs="Times New Roman"/>
+                <w:vertAlign w:val="subscript"/>
+                <w:lang w:val="en-US"/>
+              </w:rPr>
+              <w:t xml:space="preserve">4 </w:t>
+            </w:r>
+            <w:r>
+              <w:rPr>
+                <w:rFonts w:ascii="Times New Roman" w:hAnsi="Times New Roman" w:cs="Times New Roman"/>
+                <w:lang w:val="en-US"/>
+              </w:rPr>
+              <w:t xml:space="preserve">= </w:t>
+            </w:r>
+            <w:r>
+              <w:rPr>
+                <w:rFonts w:ascii="Times New Roman" w:hAnsi="Times New Roman" w:cs="Times New Roman"/>
+                <w:lang w:val="en-US"/>
+              </w:rPr>
+              <w:t>4</w:t>
+            </w:r>
+          </w:p>
+        </w:tc>
+        <w:tc>
+          <w:tcPr>
+            <w:tcW w:w="567" w:type="dxa"/>
+          </w:tcPr>
+          <w:p>
+            <w:pPr>
+              <w:rPr>
+                <w:rFonts w:ascii="Times New Roman" w:hAnsi="Times New Roman" w:cs="Times New Roman" w:hint="eastAsia"/>
+                <w:lang w:val="en-US"/>
+              </w:rPr>
+            </w:pPr>
+            <w:r>
+              <w:rPr>
+                <w:rFonts w:ascii="Times New Roman" w:hAnsi="Times New Roman" w:cs="Times New Roman"/>
+                <w:lang w:val="en-US"/>
+              </w:rPr>
+              <w:t>3</w:t>
+            </w:r>
+          </w:p>
+        </w:tc>
+        <w:tc>
+          <w:tcPr>
+            <w:tcW w:w="850" w:type="dxa"/>
+          </w:tcPr>
+          <w:p>
+            <w:pPr>
+              <w:rPr>
+                <w:rFonts w:ascii="Times New Roman" w:hAnsi="Times New Roman" w:cs="Times New Roman"/>
+                <w:lang w:val="en-US"/>
+              </w:rPr>
+            </w:pPr>
+            <w:r>
+              <w:rPr>
+                <w:rFonts w:ascii="Times New Roman" w:hAnsi="Times New Roman" w:cs="Times New Roman"/>
+                <w:lang w:val="en-US"/>
+              </w:rPr>
+              <w:t>0.15</w:t>
+            </w:r>
+          </w:p>
+        </w:tc>
+        <w:tc>
+          <w:tcPr>
+            <w:tcW w:w="4962" w:type="dxa"/>
+          </w:tcPr>
+          <w:p>
+            <w:pPr>
+              <w:rPr>
+                <w:rFonts w:ascii="Times New Roman" w:hAnsi="Times New Roman" w:cs="Times New Roman"/>
+                <w:lang w:val="en-US"/>
+              </w:rPr>
+            </w:pPr>
+            <w:r>
+              <w:rPr>
+                <w:rFonts w:ascii="Times New Roman" w:hAnsi="Times New Roman" w:cs="Times New Roman"/>
+                <w:lang w:val="en-US"/>
+              </w:rPr>
+              <w:t>7*(0+0.35+0.15+0.1</w:t>
+            </w:r>
+            <w:r>
+              <w:rPr>
+                <w:rFonts w:ascii="Times New Roman" w:hAnsi="Times New Roman" w:cs="Times New Roman"/>
+                <w:lang w:val="en-US"/>
+              </w:rPr>
+              <w:t>+0.15</w:t>
+            </w:r>
+            <w:r>
+              <w:rPr>
+                <w:rFonts w:ascii="Times New Roman" w:hAnsi="Times New Roman" w:cs="Times New Roman"/>
+                <w:lang w:val="en-US"/>
+              </w:rPr>
+              <w:t xml:space="preserve">) = </w:t>
+            </w:r>
+            <w:r>
+              <w:rPr>
+                <w:rFonts w:ascii="Times New Roman" w:hAnsi="Times New Roman" w:cs="Times New Roman"/>
+                <w:lang w:val="en-US"/>
+              </w:rPr>
+              <w:t>5.25</w:t>
+            </w:r>
+            <w:r>
+              <w:rPr>
+                <w:rFonts w:ascii="Times New Roman" w:hAnsi="Times New Roman" w:cs="Times New Roman"/>
+                <w:lang w:val="en-US"/>
+              </w:rPr>
+              <w:t xml:space="preserve">  5</w:t>
+            </w:r>
+          </w:p>
+        </w:tc>
+        <w:tc>
+          <w:tcPr>
+            <w:tcW w:w="1785" w:type="dxa"/>
+          </w:tcPr>
+          <w:p>
+            <w:pPr>
+              <w:rPr>
+                <w:rFonts w:ascii="Times New Roman" w:hAnsi="Times New Roman" w:cs="Times New Roman"/>
+                <w:lang w:val="en-US"/>
+              </w:rPr>
+            </w:pPr>
+          </w:p>
+        </w:tc>
+      </w:tr>
+      <w:tr>
+        <w:tc>
+          <w:tcPr>
+            <w:tcW w:w="846" w:type="dxa"/>
+          </w:tcPr>
+          <w:p>
+            <w:pPr>
+              <w:rPr>
+                <w:rFonts w:ascii="Times New Roman" w:hAnsi="Times New Roman" w:cs="Times New Roman" w:hint="eastAsia"/>
+                <w:lang w:val="en-US"/>
+              </w:rPr>
+            </w:pPr>
+            <w:r>
+              <w:rPr>
+                <w:rFonts w:ascii="Times New Roman" w:hAnsi="Times New Roman" w:cs="Times New Roman"/>
+                <w:lang w:val="en-US"/>
+              </w:rPr>
+              <w:lastRenderedPageBreak/>
+              <w:t>r</w:t>
+            </w:r>
+            <w:r>
+              <w:rPr>
+                <w:rFonts w:ascii="Times New Roman" w:hAnsi="Times New Roman" w:cs="Times New Roman"/>
+                <w:vertAlign w:val="subscript"/>
+                <w:lang w:val="en-US"/>
+              </w:rPr>
+              <w:t xml:space="preserve">5 </w:t>
+            </w:r>
+            <w:r>
+              <w:rPr>
+                <w:rFonts w:ascii="Times New Roman" w:hAnsi="Times New Roman" w:cs="Times New Roman"/>
+                <w:lang w:val="en-US"/>
+              </w:rPr>
+              <w:t xml:space="preserve">= </w:t>
+            </w:r>
+            <w:r>
+              <w:rPr>
+                <w:rFonts w:ascii="Times New Roman" w:hAnsi="Times New Roman" w:cs="Times New Roman"/>
+                <w:lang w:val="en-US"/>
+              </w:rPr>
+              <w:t>5</w:t>
+            </w:r>
+          </w:p>
+        </w:tc>
+        <w:tc>
+          <w:tcPr>
+            <w:tcW w:w="567" w:type="dxa"/>
+          </w:tcPr>
+          <w:p>
+            <w:pPr>
+              <w:rPr>
+                <w:rFonts w:ascii="Times New Roman" w:hAnsi="Times New Roman" w:cs="Times New Roman" w:hint="eastAsia"/>
+                <w:lang w:val="en-US"/>
+              </w:rPr>
+            </w:pPr>
+            <w:r>
+              <w:rPr>
+                <w:rFonts w:ascii="Times New Roman" w:hAnsi="Times New Roman" w:cs="Times New Roman"/>
+                <w:lang w:val="en-US"/>
+              </w:rPr>
+              <w:t>1</w:t>
+            </w:r>
+          </w:p>
+        </w:tc>
+        <w:tc>
+          <w:tcPr>
+            <w:tcW w:w="850" w:type="dxa"/>
+          </w:tcPr>
+          <w:p>
+            <w:pPr>
+              <w:rPr>
+                <w:rFonts w:ascii="Times New Roman" w:hAnsi="Times New Roman" w:cs="Times New Roman"/>
+                <w:lang w:val="en-US"/>
+              </w:rPr>
+            </w:pPr>
+            <w:r>
+              <w:rPr>
+                <w:rFonts w:ascii="Times New Roman" w:hAnsi="Times New Roman" w:cs="Times New Roman"/>
+                <w:lang w:val="en-US"/>
+              </w:rPr>
+              <w:t>0.05</w:t>
+            </w:r>
+          </w:p>
+        </w:tc>
+        <w:tc>
+          <w:tcPr>
+            <w:tcW w:w="4962" w:type="dxa"/>
+          </w:tcPr>
+          <w:p>
+            <w:pPr>
+              <w:rPr>
+                <w:rFonts w:ascii="Times New Roman" w:hAnsi="Times New Roman" w:cs="Times New Roman"/>
+                <w:lang w:val="en-US"/>
+              </w:rPr>
+            </w:pPr>
+            <w:r>
+              <w:rPr>
+                <w:rFonts w:ascii="Times New Roman" w:hAnsi="Times New Roman" w:cs="Times New Roman"/>
+                <w:lang w:val="en-US"/>
+              </w:rPr>
+              <w:t>7*(0+0.35+0.15+0.1+0.15</w:t>
+            </w:r>
+            <w:r>
+              <w:rPr>
+                <w:rFonts w:ascii="Times New Roman" w:hAnsi="Times New Roman" w:cs="Times New Roman"/>
+                <w:lang w:val="en-US"/>
+              </w:rPr>
+              <w:t>+0.05</w:t>
+            </w:r>
+            <w:r>
+              <w:rPr>
+                <w:rFonts w:ascii="Times New Roman" w:hAnsi="Times New Roman" w:cs="Times New Roman"/>
+                <w:lang w:val="en-US"/>
+              </w:rPr>
+              <w:t xml:space="preserve">) = </w:t>
+            </w:r>
+            <w:r>
+              <w:rPr>
+                <w:rFonts w:ascii="Times New Roman" w:hAnsi="Times New Roman" w:cs="Times New Roman"/>
+                <w:lang w:val="en-US"/>
+              </w:rPr>
+              <w:t>5.6</w:t>
+            </w:r>
+            <w:r>
+              <w:rPr>
+                <w:rFonts w:ascii="Times New Roman" w:hAnsi="Times New Roman" w:cs="Times New Roman"/>
+                <w:lang w:val="en-US"/>
+              </w:rPr>
+              <w:t xml:space="preserve">  6</w:t>
+            </w:r>
+          </w:p>
+        </w:tc>
+        <w:tc>
+          <w:tcPr>
+            <w:tcW w:w="1785" w:type="dxa"/>
+          </w:tcPr>
+          <w:p>
+            <w:pPr>
+              <w:rPr>
+                <w:rFonts w:ascii="Times New Roman" w:hAnsi="Times New Roman" w:cs="Times New Roman"/>
+                <w:lang w:val="en-US"/>
+              </w:rPr>
+            </w:pPr>
+          </w:p>
+        </w:tc>
+      </w:tr>
+      <w:tr>
+        <w:tc>
+          <w:tcPr>
+            <w:tcW w:w="846" w:type="dxa"/>
+          </w:tcPr>
+          <w:p>
+            <w:pPr>
+              <w:rPr>
+                <w:rFonts w:ascii="Times New Roman" w:hAnsi="Times New Roman" w:cs="Times New Roman" w:hint="eastAsia"/>
+                <w:lang w:val="en-US"/>
+              </w:rPr>
+            </w:pPr>
+            <w:r>
+              <w:rPr>
+                <w:rFonts w:ascii="Times New Roman" w:hAnsi="Times New Roman" w:cs="Times New Roman"/>
+                <w:lang w:val="en-US"/>
+              </w:rPr>
+              <w:t>r</w:t>
+            </w:r>
+            <w:r>
+              <w:rPr>
+                <w:rFonts w:ascii="Times New Roman" w:hAnsi="Times New Roman" w:cs="Times New Roman"/>
+                <w:vertAlign w:val="subscript"/>
+                <w:lang w:val="en-US"/>
+              </w:rPr>
+              <w:t xml:space="preserve">6 </w:t>
+            </w:r>
+            <w:r>
+              <w:rPr>
+                <w:rFonts w:ascii="Times New Roman" w:hAnsi="Times New Roman" w:cs="Times New Roman"/>
+                <w:lang w:val="en-US"/>
+              </w:rPr>
+              <w:t xml:space="preserve">= </w:t>
+            </w:r>
+            <w:r>
+              <w:rPr>
+                <w:rFonts w:ascii="Times New Roman" w:hAnsi="Times New Roman" w:cs="Times New Roman"/>
+                <w:lang w:val="en-US"/>
+              </w:rPr>
+              <w:t>6</w:t>
+            </w:r>
+          </w:p>
+        </w:tc>
+        <w:tc>
+          <w:tcPr>
+            <w:tcW w:w="567" w:type="dxa"/>
+          </w:tcPr>
+          <w:p>
+            <w:pPr>
+              <w:rPr>
+                <w:rFonts w:ascii="Times New Roman" w:hAnsi="Times New Roman" w:cs="Times New Roman" w:hint="eastAsia"/>
+                <w:lang w:val="en-US"/>
+              </w:rPr>
+            </w:pPr>
+            <w:r>
+              <w:rPr>
+                <w:rFonts w:ascii="Times New Roman" w:hAnsi="Times New Roman" w:cs="Times New Roman"/>
+                <w:lang w:val="en-US"/>
+              </w:rPr>
+              <w:t>1</w:t>
+            </w:r>
+          </w:p>
+        </w:tc>
+        <w:tc>
+          <w:tcPr>
+            <w:tcW w:w="850" w:type="dxa"/>
+          </w:tcPr>
+          <w:p>
+            <w:pPr>
+              <w:rPr>
+                <w:rFonts w:ascii="Times New Roman" w:hAnsi="Times New Roman" w:cs="Times New Roman"/>
+                <w:lang w:val="en-US"/>
+              </w:rPr>
+            </w:pPr>
+            <w:r>
+              <w:rPr>
+                <w:rFonts w:ascii="Times New Roman" w:hAnsi="Times New Roman" w:cs="Times New Roman"/>
+                <w:lang w:val="en-US"/>
+              </w:rPr>
+              <w:t>0.05</w:t>
+            </w:r>
+          </w:p>
+        </w:tc>
+        <w:tc>
+          <w:tcPr>
+            <w:tcW w:w="4962" w:type="dxa"/>
+          </w:tcPr>
+          <w:p>
+            <w:pPr>
+              <w:rPr>
+                <w:rFonts w:ascii="Times New Roman" w:hAnsi="Times New Roman" w:cs="Times New Roman"/>
+                <w:lang w:val="en-US"/>
+              </w:rPr>
+            </w:pPr>
+            <w:r>
+              <w:rPr>
+                <w:rFonts w:ascii="Times New Roman" w:hAnsi="Times New Roman" w:cs="Times New Roman"/>
+                <w:lang w:val="en-US"/>
+              </w:rPr>
+              <w:t>7*(0+0.35+0.15+0.1+0.15+0.05</w:t>
+            </w:r>
+            <w:r>
+              <w:rPr>
+                <w:rFonts w:ascii="Times New Roman" w:hAnsi="Times New Roman" w:cs="Times New Roman"/>
+                <w:lang w:val="en-US"/>
+              </w:rPr>
+              <w:t>+0.05</w:t>
+            </w:r>
+            <w:r>
+              <w:rPr>
+                <w:rFonts w:ascii="Times New Roman" w:hAnsi="Times New Roman" w:cs="Times New Roman"/>
+                <w:lang w:val="en-US"/>
+              </w:rPr>
+              <w:t xml:space="preserve">) = </w:t>
+            </w:r>
+            <w:r>
+              <w:rPr>
+                <w:rFonts w:ascii="Times New Roman" w:hAnsi="Times New Roman" w:cs="Times New Roman"/>
+                <w:lang w:val="en-US"/>
+              </w:rPr>
+              <w:t>5.95</w:t>
+            </w:r>
+            <w:r>
+              <w:rPr>
+                <w:rFonts w:ascii="Times New Roman" w:hAnsi="Times New Roman" w:cs="Times New Roman"/>
+                <w:lang w:val="en-US"/>
+              </w:rPr>
+              <w:t xml:space="preserve">  6</w:t>
+            </w:r>
+          </w:p>
+        </w:tc>
+        <w:tc>
+          <w:tcPr>
+            <w:tcW w:w="1785" w:type="dxa"/>
+          </w:tcPr>
+          <w:p>
+            <w:pPr>
+              <w:rPr>
+                <w:rFonts w:ascii="Times New Roman" w:hAnsi="Times New Roman" w:cs="Times New Roman"/>
+                <w:lang w:val="en-US"/>
+              </w:rPr>
+            </w:pPr>
+          </w:p>
+        </w:tc>
+      </w:tr>
+      <w:tr>
+        <w:tc>
+          <w:tcPr>
+            <w:tcW w:w="846" w:type="dxa"/>
+          </w:tcPr>
+          <w:p>
+            <w:pPr>
+              <w:rPr>
+                <w:rFonts w:ascii="Times New Roman" w:hAnsi="Times New Roman" w:cs="Times New Roman"/>
+                <w:lang w:val="en-US"/>
+              </w:rPr>
+            </w:pPr>
+            <w:r>
+              <w:rPr>
+                <w:rFonts w:ascii="Times New Roman" w:hAnsi="Times New Roman" w:cs="Times New Roman"/>
+                <w:lang w:val="en-US"/>
+              </w:rPr>
+              <w:t>r</w:t>
+            </w:r>
+            <w:r>
+              <w:rPr>
+                <w:rFonts w:ascii="Times New Roman" w:hAnsi="Times New Roman" w:cs="Times New Roman"/>
+                <w:vertAlign w:val="subscript"/>
+                <w:lang w:val="en-US"/>
+              </w:rPr>
+              <w:t xml:space="preserve">7 </w:t>
+            </w:r>
+            <w:r>
+              <w:rPr>
+                <w:rFonts w:ascii="Times New Roman" w:hAnsi="Times New Roman" w:cs="Times New Roman"/>
+                <w:lang w:val="en-US"/>
+              </w:rPr>
+              <w:t xml:space="preserve">= </w:t>
+            </w:r>
+            <w:r>
+              <w:rPr>
+                <w:rFonts w:ascii="Times New Roman" w:hAnsi="Times New Roman" w:cs="Times New Roman"/>
+                <w:lang w:val="en-US"/>
+              </w:rPr>
+              <w:t>7</w:t>
+            </w:r>
+          </w:p>
+        </w:tc>
+        <w:tc>
+          <w:tcPr>
+            <w:tcW w:w="567" w:type="dxa"/>
+          </w:tcPr>
+          <w:p>
+            <w:pPr>
+              <w:rPr>
+                <w:rFonts w:ascii="Times New Roman" w:hAnsi="Times New Roman" w:cs="Times New Roman" w:hint="eastAsia"/>
+                <w:lang w:val="en-US"/>
+              </w:rPr>
+            </w:pPr>
+            <w:r>
+              <w:rPr>
+                <w:rFonts w:ascii="Times New Roman" w:hAnsi="Times New Roman" w:cs="Times New Roman"/>
+                <w:lang w:val="en-US"/>
+              </w:rPr>
+              <w:t>3</w:t>
+            </w:r>
+          </w:p>
+        </w:tc>
+        <w:tc>
+          <w:tcPr>
+            <w:tcW w:w="850" w:type="dxa"/>
+          </w:tcPr>
+          <w:p>
+            <w:pPr>
+              <w:rPr>
+                <w:rFonts w:ascii="Times New Roman" w:hAnsi="Times New Roman" w:cs="Times New Roman"/>
+                <w:lang w:val="en-US"/>
+              </w:rPr>
+            </w:pPr>
+            <w:r>
+              <w:rPr>
+                <w:rFonts w:ascii="Times New Roman" w:hAnsi="Times New Roman" w:cs="Times New Roman"/>
+                <w:lang w:val="en-US"/>
+              </w:rPr>
+              <w:t>0.15</w:t>
+            </w:r>
+          </w:p>
+        </w:tc>
+        <w:tc>
+          <w:tcPr>
+            <w:tcW w:w="4962" w:type="dxa"/>
+          </w:tcPr>
+          <w:p>
+            <w:pPr>
+              <w:rPr>
+                <w:rFonts w:ascii="Times New Roman" w:hAnsi="Times New Roman" w:cs="Times New Roman"/>
+                <w:lang w:val="en-US"/>
+              </w:rPr>
+            </w:pPr>
+            <w:r>
+              <w:rPr>
+                <w:rFonts w:ascii="Times New Roman" w:hAnsi="Times New Roman" w:cs="Times New Roman"/>
+                <w:lang w:val="en-US"/>
+              </w:rPr>
+              <w:t>7*(0+0.35+0.15+0.1+0.15+0.05+0.05</w:t>
+            </w:r>
+            <w:r>
+              <w:rPr>
+                <w:rFonts w:ascii="Times New Roman" w:hAnsi="Times New Roman" w:cs="Times New Roman"/>
+                <w:lang w:val="en-US"/>
+              </w:rPr>
+              <w:t>+0.15</w:t>
+            </w:r>
+            <w:r>
+              <w:rPr>
+                <w:rFonts w:ascii="Times New Roman" w:hAnsi="Times New Roman" w:cs="Times New Roman"/>
+                <w:lang w:val="en-US"/>
+              </w:rPr>
+              <w:t xml:space="preserve">) = </w:t>
+            </w:r>
+            <w:r>
+              <w:rPr>
+                <w:rFonts w:ascii="Times New Roman" w:hAnsi="Times New Roman" w:cs="Times New Roman"/>
+                <w:lang w:val="en-US"/>
+              </w:rPr>
+              <w:t>7</w:t>
+            </w:r>
+          </w:p>
+        </w:tc>
+        <w:tc>
+          <w:tcPr>
+            <w:tcW w:w="1785" w:type="dxa"/>
+          </w:tcPr>
+          <w:p>
+            <w:pPr>
+              <w:rPr>
+                <w:rFonts w:ascii="Times New Roman" w:hAnsi="Times New Roman" w:cs="Times New Roman"/>
+                <w:lang w:val="en-US"/>
+              </w:rPr>
+            </w:pPr>
+          </w:p>
+        </w:tc>
+      </w:tr>
+    </w:tbl>
+    <w:p>
+      <w:pPr>
+        <w:rPr>
           <w:rFonts w:ascii="Times New Roman" w:hAnsi="Times New Roman" w:cs="Times New Roman" w:hint="eastAsia"/>
           <w:lang w:val="en-US"/>
         </w:rPr>
       </w:pPr>
-      <w:r>
-        <w:rPr>
-          <w:rFonts w:ascii="Times New Roman" w:hAnsi="Times New Roman" w:cs="Times New Roman"/>
-          <w:lang w:val="en-US"/>
-        </w:rPr>
-        <w:t xml:space="preserve">4. </w:t>
-      </w:r>
-      <w:bookmarkStart w:id="0" w:name="_GoBack"/>
-      <w:bookmarkEnd w:id="0"/>
     </w:p>
     <w:sectPr>
       <w:pgSz w:w="11900" w:h="16840"/>

</xml_diff>